<commit_message>
Analiza i dizajn v1.1.
</commit_message>
<xml_diff>
--- a/Dokumentacija/Analiza_i_Dizajn_v1.0.docx
+++ b/Dokumentacija/Analiza_i_Dizajn_v1.0.docx
@@ -684,7 +684,7 @@
       </w:pPr>
       <w:bookmarkStart w:id="0" w:name="_Toc478766555"/>
       <w:bookmarkStart w:id="1" w:name="_Toc478810705"/>
-      <w:bookmarkStart w:id="2" w:name="_Toc479764323"/>
+      <w:bookmarkStart w:id="2" w:name="_Toc479874881"/>
       <w:r>
         <w:lastRenderedPageBreak/>
         <w:t>Sadržaj</w:t>
@@ -746,7 +746,7 @@
           <w:r>
             <w:fldChar w:fldCharType="separate"/>
           </w:r>
-          <w:hyperlink w:anchor="_Toc479764323" w:history="1">
+          <w:hyperlink w:anchor="_Toc479874881" w:history="1">
             <w:r>
               <w:rPr>
                 <w:rStyle w:val="Hyperlink"/>
@@ -773,7 +773,7 @@
                 <w:noProof/>
                 <w:webHidden/>
               </w:rPr>
-              <w:instrText xml:space="preserve"> PAGEREF _Toc479764323 \h </w:instrText>
+              <w:instrText xml:space="preserve"> PAGEREF _Toc479874881 \h </w:instrText>
             </w:r>
             <w:r>
               <w:rPr>
@@ -816,7 +816,7 @@
               <w:sz w:val="22"/>
             </w:rPr>
           </w:pPr>
-          <w:hyperlink w:anchor="_Toc479764324" w:history="1">
+          <w:hyperlink w:anchor="_Toc479874882" w:history="1">
             <w:r>
               <w:rPr>
                 <w:rStyle w:val="Hyperlink"/>
@@ -843,7 +843,7 @@
                 <w:noProof/>
                 <w:webHidden/>
               </w:rPr>
-              <w:instrText xml:space="preserve"> PAGEREF _Toc479764324 \h </w:instrText>
+              <w:instrText xml:space="preserve"> PAGEREF _Toc479874882 \h </w:instrText>
             </w:r>
             <w:r>
               <w:rPr>
@@ -863,7 +863,7 @@
                 <w:noProof/>
                 <w:webHidden/>
               </w:rPr>
-              <w:t>4</w:t>
+              <w:t>3</w:t>
             </w:r>
             <w:r>
               <w:rPr>
@@ -887,7 +887,7 @@
               <w:sz w:val="22"/>
             </w:rPr>
           </w:pPr>
-          <w:hyperlink w:anchor="_Toc479764325" w:history="1">
+          <w:hyperlink w:anchor="_Toc479874883" w:history="1">
             <w:r>
               <w:rPr>
                 <w:rStyle w:val="Hyperlink"/>
@@ -929,7 +929,7 @@
                 <w:noProof/>
                 <w:webHidden/>
               </w:rPr>
-              <w:instrText xml:space="preserve"> PAGEREF _Toc479764325 \h </w:instrText>
+              <w:instrText xml:space="preserve"> PAGEREF _Toc479874883 \h </w:instrText>
             </w:r>
             <w:r>
               <w:rPr>
@@ -949,7 +949,7 @@
                 <w:noProof/>
                 <w:webHidden/>
               </w:rPr>
-              <w:t>5</w:t>
+              <w:t>4</w:t>
             </w:r>
             <w:r>
               <w:rPr>
@@ -973,7 +973,7 @@
               <w:sz w:val="22"/>
             </w:rPr>
           </w:pPr>
-          <w:hyperlink w:anchor="_Toc479764326" w:history="1">
+          <w:hyperlink w:anchor="_Toc479874884" w:history="1">
             <w:r>
               <w:rPr>
                 <w:rStyle w:val="Hyperlink"/>
@@ -1015,7 +1015,7 @@
                 <w:noProof/>
                 <w:webHidden/>
               </w:rPr>
-              <w:instrText xml:space="preserve"> PAGEREF _Toc479764326 \h </w:instrText>
+              <w:instrText xml:space="preserve"> PAGEREF _Toc479874884 \h </w:instrText>
             </w:r>
             <w:r>
               <w:rPr>
@@ -1035,7 +1035,7 @@
                 <w:noProof/>
                 <w:webHidden/>
               </w:rPr>
-              <w:t>5</w:t>
+              <w:t>4</w:t>
             </w:r>
             <w:r>
               <w:rPr>
@@ -1059,7 +1059,7 @@
               <w:sz w:val="22"/>
             </w:rPr>
           </w:pPr>
-          <w:hyperlink w:anchor="_Toc479764327" w:history="1">
+          <w:hyperlink w:anchor="_Toc479874885" w:history="1">
             <w:r>
               <w:rPr>
                 <w:rStyle w:val="Hyperlink"/>
@@ -1080,7 +1080,7 @@
                 <w:rStyle w:val="Hyperlink"/>
                 <w:noProof/>
               </w:rPr>
-              <w:t>Opseg dokumenta</w:t>
+              <w:t>Definicije, akronimi i kratice</w:t>
             </w:r>
             <w:r>
               <w:rPr>
@@ -1101,7 +1101,7 @@
                 <w:noProof/>
                 <w:webHidden/>
               </w:rPr>
-              <w:instrText xml:space="preserve"> PAGEREF _Toc479764327 \h </w:instrText>
+              <w:instrText xml:space="preserve"> PAGEREF _Toc479874885 \h </w:instrText>
             </w:r>
             <w:r>
               <w:rPr>
@@ -1121,7 +1121,7 @@
                 <w:noProof/>
                 <w:webHidden/>
               </w:rPr>
-              <w:t>5</w:t>
+              <w:t>4</w:t>
             </w:r>
             <w:r>
               <w:rPr>
@@ -1145,7 +1145,7 @@
               <w:sz w:val="22"/>
             </w:rPr>
           </w:pPr>
-          <w:hyperlink w:anchor="_Toc479764328" w:history="1">
+          <w:hyperlink w:anchor="_Toc479874886" w:history="1">
             <w:r>
               <w:rPr>
                 <w:rStyle w:val="Hyperlink"/>
@@ -1166,7 +1166,7 @@
                 <w:rStyle w:val="Hyperlink"/>
                 <w:noProof/>
               </w:rPr>
-              <w:t>Definicije, akronimi i kratice</w:t>
+              <w:t>Standardi dokumentovanja</w:t>
             </w:r>
             <w:r>
               <w:rPr>
@@ -1187,7 +1187,7 @@
                 <w:noProof/>
                 <w:webHidden/>
               </w:rPr>
-              <w:instrText xml:space="preserve"> PAGEREF _Toc479764328 \h </w:instrText>
+              <w:instrText xml:space="preserve"> PAGEREF _Toc479874886 \h </w:instrText>
             </w:r>
             <w:r>
               <w:rPr>
@@ -1207,7 +1207,7 @@
                 <w:noProof/>
                 <w:webHidden/>
               </w:rPr>
-              <w:t>5</w:t>
+              <w:t>4</w:t>
             </w:r>
             <w:r>
               <w:rPr>
@@ -1231,7 +1231,7 @@
               <w:sz w:val="22"/>
             </w:rPr>
           </w:pPr>
-          <w:hyperlink w:anchor="_Toc479764329" w:history="1">
+          <w:hyperlink w:anchor="_Toc479874887" w:history="1">
             <w:r>
               <w:rPr>
                 <w:rStyle w:val="Hyperlink"/>
@@ -1252,7 +1252,7 @@
                 <w:rStyle w:val="Hyperlink"/>
                 <w:noProof/>
               </w:rPr>
-              <w:t>Reference</w:t>
+              <w:t>Vanjske reference</w:t>
             </w:r>
             <w:r>
               <w:rPr>
@@ -1273,7 +1273,7 @@
                 <w:noProof/>
                 <w:webHidden/>
               </w:rPr>
-              <w:instrText xml:space="preserve"> PAGEREF _Toc479764329 \h </w:instrText>
+              <w:instrText xml:space="preserve"> PAGEREF _Toc479874887 \h </w:instrText>
             </w:r>
             <w:r>
               <w:rPr>
@@ -1317,7 +1317,7 @@
               <w:sz w:val="22"/>
             </w:rPr>
           </w:pPr>
-          <w:hyperlink w:anchor="_Toc479764330" w:history="1">
+          <w:hyperlink w:anchor="_Toc479874888" w:history="1">
             <w:r>
               <w:rPr>
                 <w:rStyle w:val="Hyperlink"/>
@@ -1359,7 +1359,7 @@
                 <w:noProof/>
                 <w:webHidden/>
               </w:rPr>
-              <w:instrText xml:space="preserve"> PAGEREF _Toc479764330 \h </w:instrText>
+              <w:instrText xml:space="preserve"> PAGEREF _Toc479874888 \h </w:instrText>
             </w:r>
             <w:r>
               <w:rPr>
@@ -1403,7 +1403,7 @@
               <w:sz w:val="22"/>
             </w:rPr>
           </w:pPr>
-          <w:hyperlink w:anchor="_Toc479764331" w:history="1">
+          <w:hyperlink w:anchor="_Toc479874889" w:history="1">
             <w:r>
               <w:rPr>
                 <w:rStyle w:val="Hyperlink"/>
@@ -1445,7 +1445,7 @@
                 <w:noProof/>
                 <w:webHidden/>
               </w:rPr>
-              <w:instrText xml:space="preserve"> PAGEREF _Toc479764331 \h </w:instrText>
+              <w:instrText xml:space="preserve"> PAGEREF _Toc479874889 \h </w:instrText>
             </w:r>
             <w:r>
               <w:rPr>
@@ -1489,7 +1489,7 @@
               <w:sz w:val="22"/>
             </w:rPr>
           </w:pPr>
-          <w:hyperlink w:anchor="_Toc479764332" w:history="1">
+          <w:hyperlink w:anchor="_Toc479874890" w:history="1">
             <w:r>
               <w:rPr>
                 <w:rStyle w:val="Hyperlink"/>
@@ -1510,7 +1510,7 @@
                 <w:rStyle w:val="Hyperlink"/>
                 <w:noProof/>
               </w:rPr>
-              <w:t>Dijagram klasa</w:t>
+              <w:t>ERD</w:t>
             </w:r>
             <w:r>
               <w:rPr>
@@ -1531,7 +1531,7 @@
                 <w:noProof/>
                 <w:webHidden/>
               </w:rPr>
-              <w:instrText xml:space="preserve"> PAGEREF _Toc479764332 \h </w:instrText>
+              <w:instrText xml:space="preserve"> PAGEREF _Toc479874890 \h </w:instrText>
             </w:r>
             <w:r>
               <w:rPr>
@@ -1575,7 +1575,7 @@
               <w:sz w:val="22"/>
             </w:rPr>
           </w:pPr>
-          <w:hyperlink w:anchor="_Toc479764333" w:history="1">
+          <w:hyperlink w:anchor="_Toc479874891" w:history="1">
             <w:r>
               <w:rPr>
                 <w:rStyle w:val="Hyperlink"/>
@@ -1617,7 +1617,7 @@
                 <w:noProof/>
                 <w:webHidden/>
               </w:rPr>
-              <w:instrText xml:space="preserve"> PAGEREF _Toc479764333 \h </w:instrText>
+              <w:instrText xml:space="preserve"> PAGEREF _Toc479874891 \h </w:instrText>
             </w:r>
             <w:r>
               <w:rPr>
@@ -1661,7 +1661,7 @@
               <w:sz w:val="22"/>
             </w:rPr>
           </w:pPr>
-          <w:hyperlink w:anchor="_Toc479764334" w:history="1">
+          <w:hyperlink w:anchor="_Toc479874892" w:history="1">
             <w:r>
               <w:rPr>
                 <w:rStyle w:val="Hyperlink"/>
@@ -1703,7 +1703,7 @@
                 <w:noProof/>
                 <w:webHidden/>
               </w:rPr>
-              <w:instrText xml:space="preserve"> PAGEREF _Toc479764334 \h </w:instrText>
+              <w:instrText xml:space="preserve"> PAGEREF _Toc479874892 \h </w:instrText>
             </w:r>
             <w:r>
               <w:rPr>
@@ -1747,7 +1747,7 @@
               <w:sz w:val="22"/>
             </w:rPr>
           </w:pPr>
-          <w:hyperlink w:anchor="_Toc479764335" w:history="1">
+          <w:hyperlink w:anchor="_Toc479874893" w:history="1">
             <w:r>
               <w:rPr>
                 <w:rStyle w:val="Hyperlink"/>
@@ -1789,7 +1789,7 @@
                 <w:noProof/>
                 <w:webHidden/>
               </w:rPr>
-              <w:instrText xml:space="preserve"> PAGEREF _Toc479764335 \h </w:instrText>
+              <w:instrText xml:space="preserve"> PAGEREF _Toc479874893 \h </w:instrText>
             </w:r>
             <w:r>
               <w:rPr>
@@ -1809,7 +1809,7 @@
                 <w:noProof/>
                 <w:webHidden/>
               </w:rPr>
-              <w:t>7</w:t>
+              <w:t>8</w:t>
             </w:r>
             <w:r>
               <w:rPr>
@@ -1833,7 +1833,7 @@
               <w:sz w:val="22"/>
             </w:rPr>
           </w:pPr>
-          <w:hyperlink w:anchor="_Toc479764336" w:history="1">
+          <w:hyperlink w:anchor="_Toc479874894" w:history="1">
             <w:r>
               <w:rPr>
                 <w:rStyle w:val="Hyperlink"/>
@@ -1875,7 +1875,7 @@
                 <w:noProof/>
                 <w:webHidden/>
               </w:rPr>
-              <w:instrText xml:space="preserve"> PAGEREF _Toc479764336 \h </w:instrText>
+              <w:instrText xml:space="preserve"> PAGEREF _Toc479874894 \h </w:instrText>
             </w:r>
             <w:r>
               <w:rPr>
@@ -1895,7 +1895,7 @@
                 <w:noProof/>
                 <w:webHidden/>
               </w:rPr>
-              <w:t>7</w:t>
+              <w:t>8</w:t>
             </w:r>
             <w:r>
               <w:rPr>
@@ -1919,7 +1919,7 @@
               <w:sz w:val="22"/>
             </w:rPr>
           </w:pPr>
-          <w:hyperlink w:anchor="_Toc479764337" w:history="1">
+          <w:hyperlink w:anchor="_Toc479874895" w:history="1">
             <w:r>
               <w:rPr>
                 <w:rStyle w:val="Hyperlink"/>
@@ -1961,7 +1961,7 @@
                 <w:noProof/>
                 <w:webHidden/>
               </w:rPr>
-              <w:instrText xml:space="preserve"> PAGEREF _Toc479764337 \h </w:instrText>
+              <w:instrText xml:space="preserve"> PAGEREF _Toc479874895 \h </w:instrText>
             </w:r>
             <w:r>
               <w:rPr>
@@ -1981,7 +1981,7 @@
                 <w:noProof/>
                 <w:webHidden/>
               </w:rPr>
-              <w:t>7</w:t>
+              <w:t>9</w:t>
             </w:r>
             <w:r>
               <w:rPr>
@@ -2005,7 +2005,7 @@
               <w:sz w:val="22"/>
             </w:rPr>
           </w:pPr>
-          <w:hyperlink w:anchor="_Toc479764338" w:history="1">
+          <w:hyperlink w:anchor="_Toc479874896" w:history="1">
             <w:r>
               <w:rPr>
                 <w:rStyle w:val="Hyperlink"/>
@@ -2047,7 +2047,7 @@
                 <w:noProof/>
                 <w:webHidden/>
               </w:rPr>
-              <w:instrText xml:space="preserve"> PAGEREF _Toc479764338 \h </w:instrText>
+              <w:instrText xml:space="preserve"> PAGEREF _Toc479874896 \h </w:instrText>
             </w:r>
             <w:r>
               <w:rPr>
@@ -2067,7 +2067,7 @@
                 <w:noProof/>
                 <w:webHidden/>
               </w:rPr>
-              <w:t>7</w:t>
+              <w:t>9</w:t>
             </w:r>
             <w:r>
               <w:rPr>
@@ -2091,7 +2091,7 @@
               <w:sz w:val="22"/>
             </w:rPr>
           </w:pPr>
-          <w:hyperlink w:anchor="_Toc479764339" w:history="1">
+          <w:hyperlink w:anchor="_Toc479874897" w:history="1">
             <w:r>
               <w:rPr>
                 <w:rStyle w:val="Hyperlink"/>
@@ -2133,7 +2133,7 @@
                 <w:noProof/>
                 <w:webHidden/>
               </w:rPr>
-              <w:instrText xml:space="preserve"> PAGEREF _Toc479764339 \h </w:instrText>
+              <w:instrText xml:space="preserve"> PAGEREF _Toc479874897 \h </w:instrText>
             </w:r>
             <w:r>
               <w:rPr>
@@ -2153,7 +2153,7 @@
                 <w:noProof/>
                 <w:webHidden/>
               </w:rPr>
-              <w:t>7</w:t>
+              <w:t>10</w:t>
             </w:r>
             <w:r>
               <w:rPr>
@@ -2177,7 +2177,7 @@
               <w:sz w:val="22"/>
             </w:rPr>
           </w:pPr>
-          <w:hyperlink w:anchor="_Toc479764340" w:history="1">
+          <w:hyperlink w:anchor="_Toc479874898" w:history="1">
             <w:r>
               <w:rPr>
                 <w:rStyle w:val="Hyperlink"/>
@@ -2219,7 +2219,7 @@
                 <w:noProof/>
                 <w:webHidden/>
               </w:rPr>
-              <w:instrText xml:space="preserve"> PAGEREF _Toc479764340 \h </w:instrText>
+              <w:instrText xml:space="preserve"> PAGEREF _Toc479874898 \h </w:instrText>
             </w:r>
             <w:r>
               <w:rPr>
@@ -2239,7 +2239,7 @@
                 <w:noProof/>
                 <w:webHidden/>
               </w:rPr>
-              <w:t>7</w:t>
+              <w:t>11</w:t>
             </w:r>
             <w:r>
               <w:rPr>
@@ -2263,7 +2263,7 @@
               <w:sz w:val="22"/>
             </w:rPr>
           </w:pPr>
-          <w:hyperlink w:anchor="_Toc479764341" w:history="1">
+          <w:hyperlink w:anchor="_Toc479874899" w:history="1">
             <w:r>
               <w:rPr>
                 <w:rStyle w:val="Hyperlink"/>
@@ -2305,7 +2305,7 @@
                 <w:noProof/>
                 <w:webHidden/>
               </w:rPr>
-              <w:instrText xml:space="preserve"> PAGEREF _Toc479764341 \h </w:instrText>
+              <w:instrText xml:space="preserve"> PAGEREF _Toc479874899 \h </w:instrText>
             </w:r>
             <w:r>
               <w:rPr>
@@ -2325,7 +2325,7 @@
                 <w:noProof/>
                 <w:webHidden/>
               </w:rPr>
-              <w:t>7</w:t>
+              <w:t>12</w:t>
             </w:r>
             <w:r>
               <w:rPr>
@@ -2349,7 +2349,7 @@
               <w:sz w:val="22"/>
             </w:rPr>
           </w:pPr>
-          <w:hyperlink w:anchor="_Toc479764342" w:history="1">
+          <w:hyperlink w:anchor="_Toc479874900" w:history="1">
             <w:r>
               <w:rPr>
                 <w:rStyle w:val="Hyperlink"/>
@@ -2370,7 +2370,7 @@
                 <w:rStyle w:val="Hyperlink"/>
                 <w:noProof/>
               </w:rPr>
-              <w:t>Izmjena kategorije oglasa</w:t>
+              <w:t>Brisanje kategorije oglasa</w:t>
             </w:r>
             <w:r>
               <w:rPr>
@@ -2391,7 +2391,7 @@
                 <w:noProof/>
                 <w:webHidden/>
               </w:rPr>
-              <w:instrText xml:space="preserve"> PAGEREF _Toc479764342 \h </w:instrText>
+              <w:instrText xml:space="preserve"> PAGEREF _Toc479874900 \h </w:instrText>
             </w:r>
             <w:r>
               <w:rPr>
@@ -2411,7 +2411,7 @@
                 <w:noProof/>
                 <w:webHidden/>
               </w:rPr>
-              <w:t>7</w:t>
+              <w:t>13</w:t>
             </w:r>
             <w:r>
               <w:rPr>
@@ -2435,7 +2435,7 @@
               <w:sz w:val="22"/>
             </w:rPr>
           </w:pPr>
-          <w:hyperlink w:anchor="_Toc479764343" w:history="1">
+          <w:hyperlink w:anchor="_Toc479874901" w:history="1">
             <w:r>
               <w:rPr>
                 <w:rStyle w:val="Hyperlink"/>
@@ -2456,7 +2456,7 @@
                 <w:rStyle w:val="Hyperlink"/>
                 <w:noProof/>
               </w:rPr>
-              <w:t>Brisanje kategorije oglasa</w:t>
+              <w:t>Objavljivanje oglasa</w:t>
             </w:r>
             <w:r>
               <w:rPr>
@@ -2477,7 +2477,7 @@
                 <w:noProof/>
                 <w:webHidden/>
               </w:rPr>
-              <w:instrText xml:space="preserve"> PAGEREF _Toc479764343 \h </w:instrText>
+              <w:instrText xml:space="preserve"> PAGEREF _Toc479874901 \h </w:instrText>
             </w:r>
             <w:r>
               <w:rPr>
@@ -2497,7 +2497,7 @@
                 <w:noProof/>
                 <w:webHidden/>
               </w:rPr>
-              <w:t>7</w:t>
+              <w:t>14</w:t>
             </w:r>
             <w:r>
               <w:rPr>
@@ -2521,7 +2521,7 @@
               <w:sz w:val="22"/>
             </w:rPr>
           </w:pPr>
-          <w:hyperlink w:anchor="_Toc479764344" w:history="1">
+          <w:hyperlink w:anchor="_Toc479874902" w:history="1">
             <w:r>
               <w:rPr>
                 <w:rStyle w:val="Hyperlink"/>
@@ -2542,7 +2542,7 @@
                 <w:rStyle w:val="Hyperlink"/>
                 <w:noProof/>
               </w:rPr>
-              <w:t>Objavljivanje oglasa</w:t>
+              <w:t>Pretraga oglasa</w:t>
             </w:r>
             <w:r>
               <w:rPr>
@@ -2563,7 +2563,7 @@
                 <w:noProof/>
                 <w:webHidden/>
               </w:rPr>
-              <w:instrText xml:space="preserve"> PAGEREF _Toc479764344 \h </w:instrText>
+              <w:instrText xml:space="preserve"> PAGEREF _Toc479874902 \h </w:instrText>
             </w:r>
             <w:r>
               <w:rPr>
@@ -2583,7 +2583,7 @@
                 <w:noProof/>
                 <w:webHidden/>
               </w:rPr>
-              <w:t>7</w:t>
+              <w:t>15</w:t>
             </w:r>
             <w:r>
               <w:rPr>
@@ -2607,7 +2607,7 @@
               <w:sz w:val="22"/>
             </w:rPr>
           </w:pPr>
-          <w:hyperlink w:anchor="_Toc479764345" w:history="1">
+          <w:hyperlink w:anchor="_Toc479874903" w:history="1">
             <w:r>
               <w:rPr>
                 <w:rStyle w:val="Hyperlink"/>
@@ -2628,7 +2628,7 @@
                 <w:rStyle w:val="Hyperlink"/>
                 <w:noProof/>
               </w:rPr>
-              <w:t>Izmjena oglasa</w:t>
+              <w:t>Pregled detalja oglasa</w:t>
             </w:r>
             <w:r>
               <w:rPr>
@@ -2649,7 +2649,7 @@
                 <w:noProof/>
                 <w:webHidden/>
               </w:rPr>
-              <w:instrText xml:space="preserve"> PAGEREF _Toc479764345 \h </w:instrText>
+              <w:instrText xml:space="preserve"> PAGEREF _Toc479874903 \h </w:instrText>
             </w:r>
             <w:r>
               <w:rPr>
@@ -2669,7 +2669,7 @@
                 <w:noProof/>
                 <w:webHidden/>
               </w:rPr>
-              <w:t>7</w:t>
+              <w:t>15</w:t>
             </w:r>
             <w:r>
               <w:rPr>
@@ -2693,7 +2693,7 @@
               <w:sz w:val="22"/>
             </w:rPr>
           </w:pPr>
-          <w:hyperlink w:anchor="_Toc479764346" w:history="1">
+          <w:hyperlink w:anchor="_Toc479874904" w:history="1">
             <w:r>
               <w:rPr>
                 <w:rStyle w:val="Hyperlink"/>
@@ -2714,7 +2714,7 @@
                 <w:rStyle w:val="Hyperlink"/>
                 <w:noProof/>
               </w:rPr>
-              <w:t>Pretraga oglasa</w:t>
+              <w:t>Prijava na oglas</w:t>
             </w:r>
             <w:r>
               <w:rPr>
@@ -2735,7 +2735,7 @@
                 <w:noProof/>
                 <w:webHidden/>
               </w:rPr>
-              <w:instrText xml:space="preserve"> PAGEREF _Toc479764346 \h </w:instrText>
+              <w:instrText xml:space="preserve"> PAGEREF _Toc479874904 \h </w:instrText>
             </w:r>
             <w:r>
               <w:rPr>
@@ -2755,7 +2755,7 @@
                 <w:noProof/>
                 <w:webHidden/>
               </w:rPr>
-              <w:t>8</w:t>
+              <w:t>16</w:t>
             </w:r>
             <w:r>
               <w:rPr>
@@ -2779,7 +2779,7 @@
               <w:sz w:val="22"/>
             </w:rPr>
           </w:pPr>
-          <w:hyperlink w:anchor="_Toc479764347" w:history="1">
+          <w:hyperlink w:anchor="_Toc479874905" w:history="1">
             <w:r>
               <w:rPr>
                 <w:rStyle w:val="Hyperlink"/>
@@ -2800,7 +2800,7 @@
                 <w:rStyle w:val="Hyperlink"/>
                 <w:noProof/>
               </w:rPr>
-              <w:t>Pregled detalja oglasa</w:t>
+              <w:t>Brisanje prijave na oglas</w:t>
             </w:r>
             <w:r>
               <w:rPr>
@@ -2821,7 +2821,7 @@
                 <w:noProof/>
                 <w:webHidden/>
               </w:rPr>
-              <w:instrText xml:space="preserve"> PAGEREF _Toc479764347 \h </w:instrText>
+              <w:instrText xml:space="preserve"> PAGEREF _Toc479874905 \h </w:instrText>
             </w:r>
             <w:r>
               <w:rPr>
@@ -2841,7 +2841,7 @@
                 <w:noProof/>
                 <w:webHidden/>
               </w:rPr>
-              <w:t>10</w:t>
+              <w:t>17</w:t>
             </w:r>
             <w:r>
               <w:rPr>
@@ -2865,7 +2865,7 @@
               <w:sz w:val="22"/>
             </w:rPr>
           </w:pPr>
-          <w:hyperlink w:anchor="_Toc479764348" w:history="1">
+          <w:hyperlink w:anchor="_Toc479874906" w:history="1">
             <w:r>
               <w:rPr>
                 <w:rStyle w:val="Hyperlink"/>
@@ -2886,7 +2886,7 @@
                 <w:rStyle w:val="Hyperlink"/>
                 <w:noProof/>
               </w:rPr>
-              <w:t>Prijava na oglas</w:t>
+              <w:t>Prijava oglasa sa neprimjerenim sadržajem</w:t>
             </w:r>
             <w:r>
               <w:rPr>
@@ -2907,7 +2907,7 @@
                 <w:noProof/>
                 <w:webHidden/>
               </w:rPr>
-              <w:instrText xml:space="preserve"> PAGEREF _Toc479764348 \h </w:instrText>
+              <w:instrText xml:space="preserve"> PAGEREF _Toc479874906 \h </w:instrText>
             </w:r>
             <w:r>
               <w:rPr>
@@ -2927,265 +2927,7 @@
                 <w:noProof/>
                 <w:webHidden/>
               </w:rPr>
-              <w:t>10</w:t>
-            </w:r>
-            <w:r>
-              <w:rPr>
-                <w:noProof/>
-                <w:webHidden/>
-              </w:rPr>
-              <w:fldChar w:fldCharType="end"/>
-            </w:r>
-          </w:hyperlink>
-        </w:p>
-        <w:p>
-          <w:pPr>
-            <w:pStyle w:val="TOC2"/>
-            <w:tabs>
-              <w:tab w:val="left" w:pos="1100"/>
-              <w:tab w:val="right" w:leader="dot" w:pos="9350"/>
-            </w:tabs>
-            <w:rPr>
-              <w:rFonts w:asciiTheme="minorHAnsi" w:eastAsiaTheme="minorEastAsia" w:hAnsiTheme="minorHAnsi"/>
-              <w:noProof/>
-              <w:sz w:val="22"/>
-            </w:rPr>
-          </w:pPr>
-          <w:hyperlink w:anchor="_Toc479764349" w:history="1">
-            <w:r>
-              <w:rPr>
-                <w:rStyle w:val="Hyperlink"/>
-                <w:noProof/>
-              </w:rPr>
-              <w:t>6.12.</w:t>
-            </w:r>
-            <w:r>
-              <w:rPr>
-                <w:rFonts w:asciiTheme="minorHAnsi" w:eastAsiaTheme="minorEastAsia" w:hAnsiTheme="minorHAnsi"/>
-                <w:noProof/>
-                <w:sz w:val="22"/>
-              </w:rPr>
-              <w:tab/>
-            </w:r>
-            <w:r>
-              <w:rPr>
-                <w:rStyle w:val="Hyperlink"/>
-                <w:noProof/>
-              </w:rPr>
-              <w:t>Brisanje prijave na oglas</w:t>
-            </w:r>
-            <w:r>
-              <w:rPr>
-                <w:noProof/>
-                <w:webHidden/>
-              </w:rPr>
-              <w:tab/>
-            </w:r>
-            <w:r>
-              <w:rPr>
-                <w:noProof/>
-                <w:webHidden/>
-              </w:rPr>
-              <w:fldChar w:fldCharType="begin"/>
-            </w:r>
-            <w:r>
-              <w:rPr>
-                <w:noProof/>
-                <w:webHidden/>
-              </w:rPr>
-              <w:instrText xml:space="preserve"> PAGEREF _Toc479764349 \h </w:instrText>
-            </w:r>
-            <w:r>
-              <w:rPr>
-                <w:noProof/>
-                <w:webHidden/>
-              </w:rPr>
-            </w:r>
-            <w:r>
-              <w:rPr>
-                <w:noProof/>
-                <w:webHidden/>
-              </w:rPr>
-              <w:fldChar w:fldCharType="separate"/>
-            </w:r>
-            <w:r>
-              <w:rPr>
-                <w:noProof/>
-                <w:webHidden/>
-              </w:rPr>
-              <w:t>12</w:t>
-            </w:r>
-            <w:r>
-              <w:rPr>
-                <w:noProof/>
-                <w:webHidden/>
-              </w:rPr>
-              <w:fldChar w:fldCharType="end"/>
-            </w:r>
-          </w:hyperlink>
-        </w:p>
-        <w:p>
-          <w:pPr>
-            <w:pStyle w:val="TOC2"/>
-            <w:tabs>
-              <w:tab w:val="left" w:pos="1100"/>
-              <w:tab w:val="right" w:leader="dot" w:pos="9350"/>
-            </w:tabs>
-            <w:rPr>
-              <w:rFonts w:asciiTheme="minorHAnsi" w:eastAsiaTheme="minorEastAsia" w:hAnsiTheme="minorHAnsi"/>
-              <w:noProof/>
-              <w:sz w:val="22"/>
-            </w:rPr>
-          </w:pPr>
-          <w:hyperlink w:anchor="_Toc479764350" w:history="1">
-            <w:r>
-              <w:rPr>
-                <w:rStyle w:val="Hyperlink"/>
-                <w:noProof/>
-              </w:rPr>
-              <w:t>6.13.</w:t>
-            </w:r>
-            <w:r>
-              <w:rPr>
-                <w:rFonts w:asciiTheme="minorHAnsi" w:eastAsiaTheme="minorEastAsia" w:hAnsiTheme="minorHAnsi"/>
-                <w:noProof/>
-                <w:sz w:val="22"/>
-              </w:rPr>
-              <w:tab/>
-            </w:r>
-            <w:r>
-              <w:rPr>
-                <w:rStyle w:val="Hyperlink"/>
-                <w:noProof/>
-              </w:rPr>
-              <w:t>Prijava oglasa sa neprimjerenim sadržajem</w:t>
-            </w:r>
-            <w:r>
-              <w:rPr>
-                <w:noProof/>
-                <w:webHidden/>
-              </w:rPr>
-              <w:tab/>
-            </w:r>
-            <w:r>
-              <w:rPr>
-                <w:noProof/>
-                <w:webHidden/>
-              </w:rPr>
-              <w:fldChar w:fldCharType="begin"/>
-            </w:r>
-            <w:r>
-              <w:rPr>
-                <w:noProof/>
-                <w:webHidden/>
-              </w:rPr>
-              <w:instrText xml:space="preserve"> PAGEREF _Toc479764350 \h </w:instrText>
-            </w:r>
-            <w:r>
-              <w:rPr>
-                <w:noProof/>
-                <w:webHidden/>
-              </w:rPr>
-            </w:r>
-            <w:r>
-              <w:rPr>
-                <w:noProof/>
-                <w:webHidden/>
-              </w:rPr>
-              <w:fldChar w:fldCharType="separate"/>
-            </w:r>
-            <w:r>
-              <w:rPr>
-                <w:noProof/>
-                <w:webHidden/>
-              </w:rPr>
-              <w:t>12</w:t>
-            </w:r>
-            <w:r>
-              <w:rPr>
-                <w:noProof/>
-                <w:webHidden/>
-              </w:rPr>
-              <w:fldChar w:fldCharType="end"/>
-            </w:r>
-          </w:hyperlink>
-        </w:p>
-        <w:p>
-          <w:pPr>
-            <w:pStyle w:val="TOC2"/>
-            <w:tabs>
-              <w:tab w:val="left" w:pos="1100"/>
-              <w:tab w:val="right" w:leader="dot" w:pos="9350"/>
-            </w:tabs>
-            <w:rPr>
-              <w:rFonts w:asciiTheme="minorHAnsi" w:eastAsiaTheme="minorEastAsia" w:hAnsiTheme="minorHAnsi"/>
-              <w:noProof/>
-              <w:sz w:val="22"/>
-            </w:rPr>
-          </w:pPr>
-          <w:hyperlink w:anchor="_Toc479764351" w:history="1">
-            <w:r>
-              <w:rPr>
-                <w:rStyle w:val="Hyperlink"/>
-                <w:noProof/>
-              </w:rPr>
-              <w:t>6.14.</w:t>
-            </w:r>
-            <w:r>
-              <w:rPr>
-                <w:rFonts w:asciiTheme="minorHAnsi" w:eastAsiaTheme="minorEastAsia" w:hAnsiTheme="minorHAnsi"/>
-                <w:noProof/>
-                <w:sz w:val="22"/>
-              </w:rPr>
-              <w:tab/>
-            </w:r>
-            <w:r>
-              <w:rPr>
-                <w:rStyle w:val="Hyperlink"/>
-                <w:noProof/>
-              </w:rPr>
-              <w:t>Postavljanje prioriteta oglasu</w:t>
-            </w:r>
-            <w:r>
-              <w:rPr>
-                <w:noProof/>
-                <w:webHidden/>
-              </w:rPr>
-              <w:tab/>
-            </w:r>
-            <w:r>
-              <w:rPr>
-                <w:noProof/>
-                <w:webHidden/>
-              </w:rPr>
-              <w:fldChar w:fldCharType="begin"/>
-            </w:r>
-            <w:r>
-              <w:rPr>
-                <w:noProof/>
-                <w:webHidden/>
-              </w:rPr>
-              <w:instrText xml:space="preserve"> PAGEREF _Toc479764351 \h </w:instrText>
-            </w:r>
-            <w:r>
-              <w:rPr>
-                <w:noProof/>
-                <w:webHidden/>
-              </w:rPr>
-            </w:r>
-            <w:r>
-              <w:rPr>
-                <w:noProof/>
-                <w:webHidden/>
-              </w:rPr>
-              <w:fldChar w:fldCharType="separate"/>
-            </w:r>
-            <w:r>
-              <w:rPr>
-                <w:noProof/>
-                <w:webHidden/>
-              </w:rPr>
-              <w:t>12</w:t>
+              <w:t>18</w:t>
             </w:r>
             <w:r>
               <w:rPr>
@@ -3203,7 +2945,6 @@
               <w:bCs/>
               <w:noProof/>
             </w:rPr>
-            <w:lastRenderedPageBreak/>
             <w:fldChar w:fldCharType="end"/>
           </w:r>
         </w:p>
@@ -3213,8 +2954,9 @@
       <w:pPr>
         <w:pStyle w:val="Heading1"/>
       </w:pPr>
-      <w:bookmarkStart w:id="3" w:name="_Toc479764324"/>
+      <w:bookmarkStart w:id="3" w:name="_Toc479874882"/>
       <w:r>
+        <w:lastRenderedPageBreak/>
         <w:t>Historijat revizije dokumenta</w:t>
       </w:r>
       <w:bookmarkEnd w:id="3"/>
@@ -3349,6 +3091,60 @@
           </w:p>
         </w:tc>
       </w:tr>
+      <w:tr>
+        <w:tc>
+          <w:tcPr>
+            <w:cnfStyle w:val="001000000000" w:firstRow="0" w:lastRow="0" w:firstColumn="1" w:lastColumn="0" w:oddVBand="0" w:evenVBand="0" w:oddHBand="0" w:evenHBand="0" w:firstRowFirstColumn="0" w:firstRowLastColumn="0" w:lastRowFirstColumn="0" w:lastRowLastColumn="0"/>
+            <w:tcW w:w="2552" w:type="dxa"/>
+          </w:tcPr>
+          <w:p>
+            <w:r>
+              <w:t>13.04.2017.g</w:t>
+            </w:r>
+          </w:p>
+        </w:tc>
+        <w:tc>
+          <w:tcPr>
+            <w:tcW w:w="2126" w:type="dxa"/>
+          </w:tcPr>
+          <w:p>
+            <w:pPr>
+              <w:cnfStyle w:val="000000000000" w:firstRow="0" w:lastRow="0" w:firstColumn="0" w:lastColumn="0" w:oddVBand="0" w:evenVBand="0" w:oddHBand="0" w:evenHBand="0" w:firstRowFirstColumn="0" w:firstRowLastColumn="0" w:lastRowFirstColumn="0" w:lastRowLastColumn="0"/>
+            </w:pPr>
+            <w:r>
+              <w:t>v1.1</w:t>
+            </w:r>
+          </w:p>
+        </w:tc>
+        <w:tc>
+          <w:tcPr>
+            <w:tcW w:w="2410" w:type="dxa"/>
+          </w:tcPr>
+          <w:p>
+            <w:pPr>
+              <w:cnfStyle w:val="000000000000" w:firstRow="0" w:lastRow="0" w:firstColumn="0" w:lastColumn="0" w:oddVBand="0" w:evenVBand="0" w:oddHBand="0" w:evenHBand="0" w:firstRowFirstColumn="0" w:firstRowLastColumn="0" w:lastRowFirstColumn="0" w:lastRowLastColumn="0"/>
+            </w:pPr>
+            <w:r>
+              <w:t>ETF-G1-SI</w:t>
+            </w:r>
+          </w:p>
+        </w:tc>
+        <w:tc>
+          <w:tcPr>
+            <w:tcW w:w="3827" w:type="dxa"/>
+          </w:tcPr>
+          <w:p>
+            <w:pPr>
+              <w:cnfStyle w:val="000000000000" w:firstRow="0" w:lastRow="0" w:firstColumn="0" w:lastColumn="0" w:oddVBand="0" w:evenVBand="0" w:oddHBand="0" w:evenHBand="0" w:firstRowFirstColumn="0" w:firstRowLastColumn="0" w:lastRowFirstColumn="0" w:lastRowLastColumn="0"/>
+            </w:pPr>
+            <w:r>
+              <w:t>Detaljnije definisani pojedini dijagrami aktivnosti, a neki izbačeni</w:t>
+            </w:r>
+            <w:bookmarkStart w:id="4" w:name="_GoBack"/>
+            <w:bookmarkEnd w:id="4"/>
+          </w:p>
+        </w:tc>
+      </w:tr>
     </w:tbl>
     <w:p>
       <w:pPr>
@@ -3373,12 +3169,12 @@
           <w:numId w:val="1"/>
         </w:numPr>
       </w:pPr>
-      <w:bookmarkStart w:id="4" w:name="_Toc479764325"/>
+      <w:bookmarkStart w:id="5" w:name="_Toc479874883"/>
       <w:r>
         <w:lastRenderedPageBreak/>
         <w:t>Uvod</w:t>
       </w:r>
-      <w:bookmarkEnd w:id="4"/>
+      <w:bookmarkEnd w:id="5"/>
     </w:p>
     <w:p>
       <w:pPr>
@@ -3388,11 +3184,11 @@
           <w:numId w:val="1"/>
         </w:numPr>
       </w:pPr>
-      <w:bookmarkStart w:id="5" w:name="_Toc479764326"/>
+      <w:bookmarkStart w:id="6" w:name="_Toc479874884"/>
       <w:r>
         <w:t>Svrha dokumenta</w:t>
       </w:r>
-      <w:bookmarkEnd w:id="5"/>
+      <w:bookmarkEnd w:id="6"/>
     </w:p>
     <w:p/>
     <w:p>
@@ -3418,11 +3214,11 @@
           <w:numId w:val="1"/>
         </w:numPr>
       </w:pPr>
-      <w:bookmarkStart w:id="6" w:name="_Toc479764328"/>
+      <w:bookmarkStart w:id="7" w:name="_Toc479874885"/>
       <w:r>
         <w:t>Definicije, akronimi i kratice</w:t>
       </w:r>
-      <w:bookmarkEnd w:id="6"/>
+      <w:bookmarkEnd w:id="7"/>
     </w:p>
     <w:p>
       <w:pPr>
@@ -3559,9 +3355,11 @@
           <w:numId w:val="1"/>
         </w:numPr>
       </w:pPr>
+      <w:bookmarkStart w:id="8" w:name="_Toc479874886"/>
       <w:r>
         <w:t>Standardi dokumentovanja</w:t>
       </w:r>
+      <w:bookmarkEnd w:id="8"/>
     </w:p>
     <w:p>
       <w:pPr>
@@ -3633,10 +3431,12 @@
           <w:numId w:val="1"/>
         </w:numPr>
       </w:pPr>
+      <w:bookmarkStart w:id="9" w:name="_Toc479874887"/>
       <w:r>
         <w:lastRenderedPageBreak/>
         <w:t>Vanjske reference</w:t>
       </w:r>
+      <w:bookmarkEnd w:id="9"/>
     </w:p>
     <w:p/>
     <w:p>
@@ -3671,12 +3471,12 @@
           <w:numId w:val="1"/>
         </w:numPr>
       </w:pPr>
-      <w:bookmarkStart w:id="7" w:name="_Toc479764330"/>
+      <w:bookmarkStart w:id="10" w:name="_Toc479874888"/>
       <w:r>
         <w:lastRenderedPageBreak/>
         <w:t>Dijagram komponenti</w:t>
       </w:r>
-      <w:bookmarkEnd w:id="7"/>
+      <w:bookmarkEnd w:id="10"/>
     </w:p>
     <w:p/>
     <w:p>
@@ -3743,11 +3543,11 @@
           <w:numId w:val="1"/>
         </w:numPr>
       </w:pPr>
-      <w:bookmarkStart w:id="8" w:name="_Toc479764331"/>
+      <w:bookmarkStart w:id="11" w:name="_Toc479874889"/>
       <w:r>
         <w:t>Deployment dijagram</w:t>
       </w:r>
-      <w:bookmarkEnd w:id="8"/>
+      <w:bookmarkEnd w:id="11"/>
     </w:p>
     <w:p/>
     <w:p>
@@ -3806,8 +3606,19 @@
       </w:r>
     </w:p>
     <w:p/>
-    <w:p/>
-    <w:p/>
+    <w:p>
+      <w:pPr>
+        <w:pStyle w:val="Heading1"/>
+        <w:rPr>
+          <w:rFonts w:eastAsiaTheme="minorHAnsi" w:cstheme="minorBidi"/>
+          <w:b w:val="0"/>
+          <w:bCs w:val="0"/>
+          <w:color w:val="auto"/>
+          <w:sz w:val="24"/>
+          <w:szCs w:val="22"/>
+        </w:rPr>
+      </w:pPr>
+    </w:p>
     <w:p/>
     <w:p>
       <w:pPr>
@@ -3817,24 +3628,12 @@
           <w:numId w:val="1"/>
         </w:numPr>
       </w:pPr>
-      <w:bookmarkStart w:id="9" w:name="_Toc479764332"/>
+      <w:bookmarkStart w:id="12" w:name="_Toc479874890"/>
       <w:r>
         <w:lastRenderedPageBreak/>
-        <w:t>Dijagram klasa</w:t>
-      </w:r>
-      <w:bookmarkEnd w:id="9"/>
-    </w:p>
-    <w:p>
-      <w:pPr>
-        <w:pStyle w:val="Heading1"/>
-        <w:numPr>
-          <w:ilvl w:val="0"/>
-          <w:numId w:val="1"/>
-        </w:numPr>
-      </w:pPr>
-      <w:r>
         <w:t>ERD</w:t>
       </w:r>
+      <w:bookmarkEnd w:id="12"/>
     </w:p>
     <w:p/>
     <w:p>
@@ -3844,9 +3643,9 @@
         </w:rPr>
         <w:drawing>
           <wp:inline distT="0" distB="0" distL="0" distR="0">
-            <wp:extent cx="5943600" cy="2962749"/>
+            <wp:extent cx="5943600" cy="2962748"/>
             <wp:effectExtent l="0" t="0" r="0" b="9525"/>
-            <wp:docPr id="12" name="Picture 12" descr="Oglasi ERD.jpg"/>
+            <wp:docPr id="12" name="Picture 12"/>
             <wp:cNvGraphicFramePr>
               <a:graphicFrameLocks xmlns:a="http://schemas.openxmlformats.org/drawingml/2006/main" noChangeAspect="1"/>
             </wp:cNvGraphicFramePr>
@@ -3867,7 +3666,6 @@
                         </a:ext>
                       </a:extLst>
                     </a:blip>
-                    <a:srcRect/>
                     <a:stretch>
                       <a:fillRect/>
                     </a:stretch>
@@ -3875,7 +3673,7 @@
                   <pic:spPr bwMode="auto">
                     <a:xfrm>
                       <a:off x="0" y="0"/>
-                      <a:ext cx="5943600" cy="2962749"/>
+                      <a:ext cx="5943600" cy="2962748"/>
                     </a:xfrm>
                     <a:prstGeom prst="rect">
                       <a:avLst/>
@@ -3900,11 +3698,11 @@
           <w:numId w:val="1"/>
         </w:numPr>
       </w:pPr>
-      <w:bookmarkStart w:id="10" w:name="_Toc479764333"/>
+      <w:bookmarkStart w:id="13" w:name="_Toc479874891"/>
       <w:r>
         <w:t>Dijagrami slučajeva upotrebe</w:t>
       </w:r>
-      <w:bookmarkEnd w:id="10"/>
+      <w:bookmarkEnd w:id="13"/>
     </w:p>
     <w:p/>
     <w:p>
@@ -3915,11 +3713,11 @@
           <w:numId w:val="1"/>
         </w:numPr>
       </w:pPr>
-      <w:bookmarkStart w:id="11" w:name="_Toc479764334"/>
+      <w:bookmarkStart w:id="14" w:name="_Toc479874892"/>
       <w:r>
         <w:t>Gost korisnik</w:t>
       </w:r>
-      <w:bookmarkEnd w:id="11"/>
+      <w:bookmarkEnd w:id="14"/>
     </w:p>
     <w:p/>
     <w:p>
@@ -3986,11 +3784,12 @@
           <w:numId w:val="1"/>
         </w:numPr>
       </w:pPr>
-      <w:bookmarkStart w:id="12" w:name="_Toc479764335"/>
+      <w:bookmarkStart w:id="15" w:name="_Toc479874893"/>
       <w:r>
+        <w:lastRenderedPageBreak/>
         <w:t>Registrovani korisnik</w:t>
       </w:r>
-      <w:bookmarkEnd w:id="12"/>
+      <w:bookmarkEnd w:id="15"/>
     </w:p>
     <w:p/>
     <w:p>
@@ -4057,11 +3856,11 @@
           <w:numId w:val="1"/>
         </w:numPr>
       </w:pPr>
-      <w:bookmarkStart w:id="13" w:name="_Toc479764336"/>
+      <w:bookmarkStart w:id="16" w:name="_Toc479874894"/>
       <w:r>
         <w:t>Administrator</w:t>
       </w:r>
-      <w:bookmarkEnd w:id="13"/>
+      <w:bookmarkEnd w:id="16"/>
     </w:p>
     <w:p/>
     <w:p>
@@ -4128,12 +3927,12 @@
           <w:numId w:val="1"/>
         </w:numPr>
       </w:pPr>
-      <w:bookmarkStart w:id="14" w:name="_Toc479764337"/>
+      <w:bookmarkStart w:id="17" w:name="_Toc479874895"/>
       <w:r>
         <w:lastRenderedPageBreak/>
         <w:t>Dijagrami aktivnosti</w:t>
       </w:r>
-      <w:bookmarkEnd w:id="14"/>
+      <w:bookmarkEnd w:id="17"/>
     </w:p>
     <w:p/>
     <w:p>
@@ -4144,11 +3943,11 @@
           <w:numId w:val="1"/>
         </w:numPr>
       </w:pPr>
-      <w:bookmarkStart w:id="15" w:name="_Toc479764338"/>
+      <w:bookmarkStart w:id="18" w:name="_Toc479874896"/>
       <w:r>
         <w:t>Registracija novog korisničkog računa</w:t>
       </w:r>
-      <w:bookmarkEnd w:id="15"/>
+      <w:bookmarkEnd w:id="18"/>
     </w:p>
     <w:p/>
     <w:p>
@@ -4222,12 +4021,12 @@
           <w:numId w:val="1"/>
         </w:numPr>
       </w:pPr>
-      <w:bookmarkStart w:id="16" w:name="_Toc479764339"/>
+      <w:bookmarkStart w:id="19" w:name="_Toc479874897"/>
       <w:r>
         <w:lastRenderedPageBreak/>
         <w:t>Izmjena korisničkog računa</w:t>
       </w:r>
-      <w:bookmarkEnd w:id="16"/>
+      <w:bookmarkEnd w:id="19"/>
     </w:p>
     <w:p/>
     <w:p>
@@ -4237,9 +4036,9 @@
         </w:rPr>
         <w:drawing>
           <wp:inline distT="0" distB="0" distL="0" distR="0">
-            <wp:extent cx="5295900" cy="4943475"/>
-            <wp:effectExtent l="0" t="0" r="0" b="9525"/>
-            <wp:docPr id="15" name="Picture 15" descr="https://scontent.flju2-1.fna.fbcdn.net/v/t34.0-12/17918769_10211576572961481_155908117_n.png?oh=f03c6367439d32b12850852c8a75b080&amp;oe=58F05D15"/>
+            <wp:extent cx="5943600" cy="5881223"/>
+            <wp:effectExtent l="0" t="0" r="0" b="5715"/>
+            <wp:docPr id="9" name="Picture 9" descr="https://scontent.flju2-1.fna.fbcdn.net/v/t34.0-12/17888381_10211589415322532_417064370_n.png?oh=0eb9c2e07a50027cd11d637927678bc7&amp;oe=58F1CC35"/>
             <wp:cNvGraphicFramePr>
               <a:graphicFrameLocks xmlns:a="http://schemas.openxmlformats.org/drawingml/2006/main" noChangeAspect="1"/>
             </wp:cNvGraphicFramePr>
@@ -4247,7 +4046,7 @@
               <a:graphicData uri="http://schemas.openxmlformats.org/drawingml/2006/picture">
                 <pic:pic xmlns:pic="http://schemas.openxmlformats.org/drawingml/2006/picture">
                   <pic:nvPicPr>
-                    <pic:cNvPr id="0" name="Picture 13" descr="https://scontent.flju2-1.fna.fbcdn.net/v/t34.0-12/17918769_10211576572961481_155908117_n.png?oh=f03c6367439d32b12850852c8a75b080&amp;oe=58F05D15"/>
+                    <pic:cNvPr id="0" name="Picture 3" descr="https://scontent.flju2-1.fna.fbcdn.net/v/t34.0-12/17888381_10211589415322532_417064370_n.png?oh=0eb9c2e07a50027cd11d637927678bc7&amp;oe=58F1CC35"/>
                     <pic:cNvPicPr>
                       <a:picLocks noChangeAspect="1" noChangeArrowheads="1"/>
                     </pic:cNvPicPr>
@@ -4268,7 +4067,7 @@
                   <pic:spPr bwMode="auto">
                     <a:xfrm>
                       <a:off x="0" y="0"/>
-                      <a:ext cx="5295900" cy="4943475"/>
+                      <a:ext cx="5943600" cy="5881223"/>
                     </a:xfrm>
                     <a:prstGeom prst="rect">
                       <a:avLst/>
@@ -4291,7 +4090,6 @@
     <w:p/>
     <w:p/>
     <w:p/>
-    <w:p/>
     <w:p>
       <w:pPr>
         <w:pStyle w:val="Heading2"/>
@@ -4300,12 +4098,11 @@
           <w:numId w:val="1"/>
         </w:numPr>
       </w:pPr>
-      <w:bookmarkStart w:id="17" w:name="_Toc479764340"/>
+      <w:bookmarkStart w:id="20" w:name="_Toc479874898"/>
       <w:r>
-        <w:lastRenderedPageBreak/>
         <w:t>Blokiranje korisničkog računa</w:t>
       </w:r>
-      <w:bookmarkEnd w:id="17"/>
+      <w:bookmarkEnd w:id="20"/>
     </w:p>
     <w:p/>
     <w:p>
@@ -4380,12 +4177,12 @@
           <w:numId w:val="1"/>
         </w:numPr>
       </w:pPr>
-      <w:bookmarkStart w:id="18" w:name="_Toc479764341"/>
+      <w:bookmarkStart w:id="21" w:name="_Toc479874899"/>
       <w:r>
         <w:lastRenderedPageBreak/>
         <w:t>Kreiranje nove kategorije oglasa</w:t>
       </w:r>
-      <w:bookmarkEnd w:id="18"/>
+      <w:bookmarkEnd w:id="21"/>
     </w:p>
     <w:p/>
     <w:p>
@@ -4446,6 +4243,7 @@
     <w:p/>
     <w:p/>
     <w:p/>
+    <w:p/>
     <w:p>
       <w:pPr>
         <w:pStyle w:val="Heading2"/>
@@ -4454,26 +4252,12 @@
           <w:numId w:val="1"/>
         </w:numPr>
       </w:pPr>
-      <w:bookmarkStart w:id="19" w:name="_Toc479764342"/>
+      <w:bookmarkStart w:id="22" w:name="_Toc479874900"/>
       <w:r>
         <w:lastRenderedPageBreak/>
-        <w:t>Izmjena kategorije oglasa</w:t>
-      </w:r>
-      <w:bookmarkEnd w:id="19"/>
-    </w:p>
-    <w:p>
-      <w:pPr>
-        <w:pStyle w:val="Heading2"/>
-        <w:numPr>
-          <w:ilvl w:val="1"/>
-          <w:numId w:val="1"/>
-        </w:numPr>
-      </w:pPr>
-      <w:bookmarkStart w:id="20" w:name="_Toc479764343"/>
-      <w:r>
         <w:t>Brisanje kategorije oglasa</w:t>
       </w:r>
-      <w:bookmarkEnd w:id="20"/>
+      <w:bookmarkEnd w:id="22"/>
     </w:p>
     <w:p/>
     <w:p>
@@ -4532,6 +4316,7 @@
       </w:r>
     </w:p>
     <w:p/>
+    <w:p/>
     <w:p>
       <w:pPr>
         <w:pStyle w:val="Heading2"/>
@@ -4540,12 +4325,12 @@
           <w:numId w:val="1"/>
         </w:numPr>
       </w:pPr>
-      <w:bookmarkStart w:id="21" w:name="_Toc479764344"/>
+      <w:bookmarkStart w:id="23" w:name="_Toc479874901"/>
       <w:r>
         <w:lastRenderedPageBreak/>
         <w:t>Objavljivanje oglasa</w:t>
       </w:r>
-      <w:bookmarkEnd w:id="21"/>
+      <w:bookmarkEnd w:id="23"/>
     </w:p>
     <w:p/>
     <w:p>
@@ -4555,9 +4340,9 @@
         </w:rPr>
         <w:drawing>
           <wp:inline distT="0" distB="0" distL="0" distR="0">
-            <wp:extent cx="5943600" cy="2255181"/>
-            <wp:effectExtent l="0" t="0" r="0" b="0"/>
-            <wp:docPr id="19" name="Picture 19" descr="Dijagram aktivnosti za objavljivanje oglasa.jpg"/>
+            <wp:extent cx="6124575" cy="6246158"/>
+            <wp:effectExtent l="0" t="0" r="0" b="2540"/>
+            <wp:docPr id="19" name="Picture 19"/>
             <wp:cNvGraphicFramePr>
               <a:graphicFrameLocks xmlns:a="http://schemas.openxmlformats.org/drawingml/2006/main" noChangeAspect="1"/>
             </wp:cNvGraphicFramePr>
@@ -4571,14 +4356,13 @@
                     </pic:cNvPicPr>
                   </pic:nvPicPr>
                   <pic:blipFill>
-                    <a:blip r:embed="rId21" cstate="print">
+                    <a:blip r:embed="rId21">
                       <a:extLst>
                         <a:ext uri="{28A0092B-C50C-407E-A947-70E740481C1C}">
                           <a14:useLocalDpi xmlns:a14="http://schemas.microsoft.com/office/drawing/2010/main" val="0"/>
                         </a:ext>
                       </a:extLst>
                     </a:blip>
-                    <a:srcRect/>
                     <a:stretch>
                       <a:fillRect/>
                     </a:stretch>
@@ -4586,7 +4370,7 @@
                   <pic:spPr bwMode="auto">
                     <a:xfrm>
                       <a:off x="0" y="0"/>
-                      <a:ext cx="5943600" cy="2255181"/>
+                      <a:ext cx="6128688" cy="6250352"/>
                     </a:xfrm>
                     <a:prstGeom prst="rect">
                       <a:avLst/>
@@ -4603,6 +4387,9 @@
         </w:drawing>
       </w:r>
     </w:p>
+    <w:p/>
+    <w:p/>
+    <w:p/>
     <w:p>
       <w:pPr>
         <w:pStyle w:val="Heading2"/>
@@ -4611,11 +4398,12 @@
           <w:numId w:val="1"/>
         </w:numPr>
       </w:pPr>
-      <w:bookmarkStart w:id="22" w:name="_Toc479764345"/>
+      <w:bookmarkStart w:id="24" w:name="_Toc479874902"/>
       <w:r>
-        <w:t>Izmjena oglasa</w:t>
+        <w:lastRenderedPageBreak/>
+        <w:t>Pretraga oglasa</w:t>
       </w:r>
-      <w:bookmarkEnd w:id="22"/>
+      <w:bookmarkEnd w:id="24"/>
     </w:p>
     <w:p/>
     <w:p>
@@ -4625,9 +4413,9 @@
         </w:rPr>
         <w:drawing>
           <wp:inline distT="0" distB="0" distL="0" distR="0">
-            <wp:extent cx="5943600" cy="4019079"/>
-            <wp:effectExtent l="0" t="0" r="0" b="635"/>
-            <wp:docPr id="9" name="Picture 9" descr="Izmjena Oglasa.jpg"/>
+            <wp:extent cx="5943004" cy="4524375"/>
+            <wp:effectExtent l="0" t="0" r="635" b="0"/>
+            <wp:docPr id="6" name="Picture 6" descr="PretragaOglasa.jpg"/>
             <wp:cNvGraphicFramePr>
               <a:graphicFrameLocks xmlns:a="http://schemas.openxmlformats.org/drawingml/2006/main" noChangeAspect="1"/>
             </wp:cNvGraphicFramePr>
@@ -4635,7 +4423,7 @@
               <a:graphicData uri="http://schemas.openxmlformats.org/drawingml/2006/picture">
                 <pic:pic xmlns:pic="http://schemas.openxmlformats.org/drawingml/2006/picture">
                   <pic:nvPicPr>
-                    <pic:cNvPr id="0" name="Picture 11" descr="Izmjena Oglasa.jpg"/>
+                    <pic:cNvPr id="0" name="Picture 5" descr="PretragaOglasa.jpg"/>
                     <pic:cNvPicPr>
                       <a:picLocks noChangeAspect="1" noChangeArrowheads="1"/>
                     </pic:cNvPicPr>
@@ -4656,7 +4444,7 @@
                   <pic:spPr bwMode="auto">
                     <a:xfrm>
                       <a:off x="0" y="0"/>
-                      <a:ext cx="5943600" cy="4019079"/>
+                      <a:ext cx="5943600" cy="4524829"/>
                     </a:xfrm>
                     <a:prstGeom prst="rect">
                       <a:avLst/>
@@ -4682,88 +4470,11 @@
           <w:numId w:val="1"/>
         </w:numPr>
       </w:pPr>
-      <w:bookmarkStart w:id="23" w:name="_Toc479764346"/>
+      <w:bookmarkStart w:id="25" w:name="_Toc479874903"/>
       <w:r>
-        <w:lastRenderedPageBreak/>
-        <w:t>Pretraga oglasa</w:t>
-      </w:r>
-      <w:bookmarkEnd w:id="23"/>
-    </w:p>
-    <w:p/>
-    <w:p>
-      <w:r>
-        <w:rPr>
-          <w:noProof/>
-        </w:rPr>
-        <w:drawing>
-          <wp:inline distT="0" distB="0" distL="0" distR="0">
-            <wp:extent cx="5943600" cy="5763203"/>
-            <wp:effectExtent l="0" t="0" r="0" b="9525"/>
-            <wp:docPr id="6" name="Picture 6" descr="PretragaOglasa.jpg"/>
-            <wp:cNvGraphicFramePr>
-              <a:graphicFrameLocks xmlns:a="http://schemas.openxmlformats.org/drawingml/2006/main" noChangeAspect="1"/>
-            </wp:cNvGraphicFramePr>
-            <a:graphic xmlns:a="http://schemas.openxmlformats.org/drawingml/2006/main">
-              <a:graphicData uri="http://schemas.openxmlformats.org/drawingml/2006/picture">
-                <pic:pic xmlns:pic="http://schemas.openxmlformats.org/drawingml/2006/picture">
-                  <pic:nvPicPr>
-                    <pic:cNvPr id="0" name="Picture 5" descr="PretragaOglasa.jpg"/>
-                    <pic:cNvPicPr>
-                      <a:picLocks noChangeAspect="1" noChangeArrowheads="1"/>
-                    </pic:cNvPicPr>
-                  </pic:nvPicPr>
-                  <pic:blipFill>
-                    <a:blip r:embed="rId23">
-                      <a:extLst>
-                        <a:ext uri="{28A0092B-C50C-407E-A947-70E740481C1C}">
-                          <a14:useLocalDpi xmlns:a14="http://schemas.microsoft.com/office/drawing/2010/main" val="0"/>
-                        </a:ext>
-                      </a:extLst>
-                    </a:blip>
-                    <a:srcRect/>
-                    <a:stretch>
-                      <a:fillRect/>
-                    </a:stretch>
-                  </pic:blipFill>
-                  <pic:spPr bwMode="auto">
-                    <a:xfrm>
-                      <a:off x="0" y="0"/>
-                      <a:ext cx="5943600" cy="5763203"/>
-                    </a:xfrm>
-                    <a:prstGeom prst="rect">
-                      <a:avLst/>
-                    </a:prstGeom>
-                    <a:noFill/>
-                    <a:ln>
-                      <a:noFill/>
-                    </a:ln>
-                  </pic:spPr>
-                </pic:pic>
-              </a:graphicData>
-            </a:graphic>
-          </wp:inline>
-        </w:drawing>
-      </w:r>
-    </w:p>
-    <w:p/>
-    <w:p/>
-    <w:p/>
-    <w:p/>
-    <w:p/>
-    <w:p>
-      <w:pPr>
-        <w:pStyle w:val="Heading2"/>
-        <w:numPr>
-          <w:ilvl w:val="1"/>
-          <w:numId w:val="1"/>
-        </w:numPr>
-      </w:pPr>
-      <w:bookmarkStart w:id="24" w:name="_Toc479764347"/>
-      <w:r>
-        <w:lastRenderedPageBreak/>
         <w:t>Pregled detalja oglasa</w:t>
       </w:r>
-      <w:bookmarkEnd w:id="24"/>
+      <w:bookmarkEnd w:id="25"/>
     </w:p>
     <w:p/>
     <w:p>
@@ -4789,7 +4500,7 @@
                     </pic:cNvPicPr>
                   </pic:nvPicPr>
                   <pic:blipFill>
-                    <a:blip r:embed="rId24">
+                    <a:blip r:embed="rId23">
                       <a:extLst>
                         <a:ext uri="{28A0092B-C50C-407E-A947-70E740481C1C}">
                           <a14:useLocalDpi xmlns:a14="http://schemas.microsoft.com/office/drawing/2010/main" val="0"/>
@@ -4829,13 +4540,13 @@
           <w:numId w:val="1"/>
         </w:numPr>
       </w:pPr>
-      <w:bookmarkStart w:id="25" w:name="_Toc479764348"/>
+      <w:bookmarkStart w:id="26" w:name="_Toc479874904"/>
       <w:r>
+        <w:lastRenderedPageBreak/>
         <w:t>Prijava na oglas</w:t>
       </w:r>
-      <w:bookmarkEnd w:id="25"/>
+      <w:bookmarkEnd w:id="26"/>
     </w:p>
-    <w:p/>
     <w:p>
       <w:r>
         <w:rPr>
@@ -4843,9 +4554,9 @@
         </w:rPr>
         <w:drawing>
           <wp:inline distT="0" distB="0" distL="0" distR="0">
-            <wp:extent cx="5286375" cy="4867275"/>
-            <wp:effectExtent l="0" t="0" r="9525" b="9525"/>
-            <wp:docPr id="14" name="Picture 14" descr="Prijava na oglas.jpg"/>
+            <wp:extent cx="5943600" cy="7191375"/>
+            <wp:effectExtent l="0" t="0" r="0" b="9525"/>
+            <wp:docPr id="11" name="Picture 11" descr="https://scontent.flju2-1.fna.fbcdn.net/v/t34.0-12/17909408_10211589447843345_736546124_n.png?oh=ff5bb8deed64cfba19c447f0d6e987c0&amp;oe=58F2AA46"/>
             <wp:cNvGraphicFramePr>
               <a:graphicFrameLocks xmlns:a="http://schemas.openxmlformats.org/drawingml/2006/main" noChangeAspect="1"/>
             </wp:cNvGraphicFramePr>
@@ -4853,13 +4564,13 @@
               <a:graphicData uri="http://schemas.openxmlformats.org/drawingml/2006/picture">
                 <pic:pic xmlns:pic="http://schemas.openxmlformats.org/drawingml/2006/picture">
                   <pic:nvPicPr>
-                    <pic:cNvPr id="0" name="Picture 11" descr="Prijava na oglas.jpg"/>
+                    <pic:cNvPr id="0" name="Picture 5" descr="https://scontent.flju2-1.fna.fbcdn.net/v/t34.0-12/17909408_10211589447843345_736546124_n.png?oh=ff5bb8deed64cfba19c447f0d6e987c0&amp;oe=58F2AA46"/>
                     <pic:cNvPicPr>
                       <a:picLocks noChangeAspect="1" noChangeArrowheads="1"/>
                     </pic:cNvPicPr>
                   </pic:nvPicPr>
                   <pic:blipFill>
-                    <a:blip r:embed="rId25">
+                    <a:blip r:embed="rId24">
                       <a:extLst>
                         <a:ext uri="{28A0092B-C50C-407E-A947-70E740481C1C}">
                           <a14:useLocalDpi xmlns:a14="http://schemas.microsoft.com/office/drawing/2010/main" val="0"/>
@@ -4874,7 +4585,7 @@
                   <pic:spPr bwMode="auto">
                     <a:xfrm>
                       <a:off x="0" y="0"/>
-                      <a:ext cx="5286375" cy="4867275"/>
+                      <a:ext cx="5943600" cy="7191375"/>
                     </a:xfrm>
                     <a:prstGeom prst="rect">
                       <a:avLst/>
@@ -4891,6 +4602,7 @@
         </w:drawing>
       </w:r>
     </w:p>
+    <w:p/>
     <w:p>
       <w:pPr>
         <w:pStyle w:val="Heading2"/>
@@ -4899,12 +4611,12 @@
           <w:numId w:val="1"/>
         </w:numPr>
       </w:pPr>
-      <w:bookmarkStart w:id="26" w:name="_Toc479764349"/>
+      <w:bookmarkStart w:id="27" w:name="_Toc479874905"/>
       <w:r>
         <w:lastRenderedPageBreak/>
         <w:t>Brisanje prijave na oglas</w:t>
       </w:r>
-      <w:bookmarkEnd w:id="26"/>
+      <w:bookmarkEnd w:id="27"/>
     </w:p>
     <w:p/>
     <w:p>
@@ -4914,9 +4626,9 @@
         </w:rPr>
         <w:drawing>
           <wp:inline distT="0" distB="0" distL="0" distR="0">
-            <wp:extent cx="5943600" cy="2105482"/>
-            <wp:effectExtent l="0" t="0" r="0" b="9525"/>
-            <wp:docPr id="21" name="Picture 21" descr="Dijagram aktivnosti za brisanje prijave na oglas.jpg"/>
+            <wp:extent cx="5648325" cy="5736583"/>
+            <wp:effectExtent l="0" t="0" r="0" b="0"/>
+            <wp:docPr id="21" name="Picture 21"/>
             <wp:cNvGraphicFramePr>
               <a:graphicFrameLocks xmlns:a="http://schemas.openxmlformats.org/drawingml/2006/main" noChangeAspect="1"/>
             </wp:cNvGraphicFramePr>
@@ -4925,6 +4637,81 @@
                 <pic:pic xmlns:pic="http://schemas.openxmlformats.org/drawingml/2006/picture">
                   <pic:nvPicPr>
                     <pic:cNvPr id="0" name="Picture 25" descr="Dijagram aktivnosti za brisanje prijave na oglas.jpg"/>
+                    <pic:cNvPicPr>
+                      <a:picLocks noChangeAspect="1" noChangeArrowheads="1"/>
+                    </pic:cNvPicPr>
+                  </pic:nvPicPr>
+                  <pic:blipFill>
+                    <a:blip r:embed="rId25">
+                      <a:extLst>
+                        <a:ext uri="{28A0092B-C50C-407E-A947-70E740481C1C}">
+                          <a14:useLocalDpi xmlns:a14="http://schemas.microsoft.com/office/drawing/2010/main" val="0"/>
+                        </a:ext>
+                      </a:extLst>
+                    </a:blip>
+                    <a:stretch>
+                      <a:fillRect/>
+                    </a:stretch>
+                  </pic:blipFill>
+                  <pic:spPr bwMode="auto">
+                    <a:xfrm>
+                      <a:off x="0" y="0"/>
+                      <a:ext cx="5650726" cy="5739022"/>
+                    </a:xfrm>
+                    <a:prstGeom prst="rect">
+                      <a:avLst/>
+                    </a:prstGeom>
+                    <a:noFill/>
+                    <a:ln>
+                      <a:noFill/>
+                    </a:ln>
+                  </pic:spPr>
+                </pic:pic>
+              </a:graphicData>
+            </a:graphic>
+          </wp:inline>
+        </w:drawing>
+      </w:r>
+    </w:p>
+    <w:p/>
+    <w:p/>
+    <w:p/>
+    <w:p/>
+    <w:p/>
+    <w:p>
+      <w:pPr>
+        <w:pStyle w:val="Heading2"/>
+        <w:numPr>
+          <w:ilvl w:val="1"/>
+          <w:numId w:val="1"/>
+        </w:numPr>
+      </w:pPr>
+      <w:bookmarkStart w:id="28" w:name="_Toc479874906"/>
+      <w:r>
+        <w:lastRenderedPageBreak/>
+        <w:t>Prijava oglasa sa neprimjerenim sadržajem</w:t>
+      </w:r>
+      <w:bookmarkEnd w:id="28"/>
+    </w:p>
+    <w:p/>
+    <w:p>
+      <w:r>
+        <w:rPr>
+          <w:noProof/>
+        </w:rPr>
+        <w:drawing>
+          <wp:inline distT="0" distB="0" distL="0" distR="0">
+            <wp:extent cx="4972050" cy="4857750"/>
+            <wp:effectExtent l="0" t="0" r="0" b="0"/>
+            <wp:docPr id="7" name="Picture 7" descr="activity_prijava_neprimjerenog_sadr_2.png"/>
+            <wp:cNvGraphicFramePr>
+              <a:graphicFrameLocks xmlns:a="http://schemas.openxmlformats.org/drawingml/2006/main" noChangeAspect="1"/>
+            </wp:cNvGraphicFramePr>
+            <a:graphic xmlns:a="http://schemas.openxmlformats.org/drawingml/2006/main">
+              <a:graphicData uri="http://schemas.openxmlformats.org/drawingml/2006/picture">
+                <pic:pic xmlns:pic="http://schemas.openxmlformats.org/drawingml/2006/picture">
+                  <pic:nvPicPr>
+                    <pic:cNvPr id="0" name="Picture 1" descr="activity_prijava_neprimjerenog_sadr_2.png"/>
                     <pic:cNvPicPr>
                       <a:picLocks noChangeAspect="1" noChangeArrowheads="1"/>
                     </pic:cNvPicPr>
@@ -4945,77 +4732,7 @@
                   <pic:spPr bwMode="auto">
                     <a:xfrm>
                       <a:off x="0" y="0"/>
-                      <a:ext cx="5943600" cy="2105482"/>
-                    </a:xfrm>
-                    <a:prstGeom prst="rect">
-                      <a:avLst/>
-                    </a:prstGeom>
-                    <a:noFill/>
-                    <a:ln>
-                      <a:noFill/>
-                    </a:ln>
-                  </pic:spPr>
-                </pic:pic>
-              </a:graphicData>
-            </a:graphic>
-          </wp:inline>
-        </w:drawing>
-      </w:r>
-    </w:p>
-    <w:p>
-      <w:pPr>
-        <w:pStyle w:val="Heading2"/>
-        <w:numPr>
-          <w:ilvl w:val="1"/>
-          <w:numId w:val="1"/>
-        </w:numPr>
-      </w:pPr>
-      <w:bookmarkStart w:id="27" w:name="_Toc479764350"/>
-      <w:r>
-        <w:t>Prijava oglasa sa neprimjerenim sadržajem</w:t>
-      </w:r>
-      <w:bookmarkEnd w:id="27"/>
-    </w:p>
-    <w:p/>
-    <w:p>
-      <w:r>
-        <w:rPr>
-          <w:noProof/>
-        </w:rPr>
-        <w:drawing>
-          <wp:inline distT="0" distB="0" distL="0" distR="0">
-            <wp:extent cx="5172075" cy="3838575"/>
-            <wp:effectExtent l="0" t="0" r="9525" b="9525"/>
-            <wp:docPr id="4" name="Picture 4" descr="activity_prijava_neprimjerenog_sadr_1.png"/>
-            <wp:cNvGraphicFramePr>
-              <a:graphicFrameLocks xmlns:a="http://schemas.openxmlformats.org/drawingml/2006/main" noChangeAspect="1"/>
-            </wp:cNvGraphicFramePr>
-            <a:graphic xmlns:a="http://schemas.openxmlformats.org/drawingml/2006/main">
-              <a:graphicData uri="http://schemas.openxmlformats.org/drawingml/2006/picture">
-                <pic:pic xmlns:pic="http://schemas.openxmlformats.org/drawingml/2006/picture">
-                  <pic:nvPicPr>
-                    <pic:cNvPr id="0" name="Picture 1" descr="activity_prijava_neprimjerenog_sadr_1.png"/>
-                    <pic:cNvPicPr>
-                      <a:picLocks noChangeAspect="1" noChangeArrowheads="1"/>
-                    </pic:cNvPicPr>
-                  </pic:nvPicPr>
-                  <pic:blipFill>
-                    <a:blip r:embed="rId27">
-                      <a:extLst>
-                        <a:ext uri="{28A0092B-C50C-407E-A947-70E740481C1C}">
-                          <a14:useLocalDpi xmlns:a14="http://schemas.microsoft.com/office/drawing/2010/main" val="0"/>
-                        </a:ext>
-                      </a:extLst>
-                    </a:blip>
-                    <a:srcRect/>
-                    <a:stretch>
-                      <a:fillRect/>
-                    </a:stretch>
-                  </pic:blipFill>
-                  <pic:spPr bwMode="auto">
-                    <a:xfrm>
-                      <a:off x="0" y="0"/>
-                      <a:ext cx="5172075" cy="3838575"/>
+                      <a:ext cx="4972050" cy="4857750"/>
                     </a:xfrm>
                     <a:prstGeom prst="rect">
                       <a:avLst/>
@@ -5033,92 +4750,16 @@
       </w:r>
     </w:p>
     <w:p/>
+    <w:p/>
+    <w:p/>
     <w:p>
-      <w:bookmarkStart w:id="28" w:name="_GoBack"/>
-      <w:bookmarkEnd w:id="28"/>
-    </w:p>
-    <w:p>
       <w:pPr>
         <w:pStyle w:val="Heading2"/>
-        <w:numPr>
-          <w:ilvl w:val="1"/>
-          <w:numId w:val="1"/>
-        </w:numPr>
-      </w:pPr>
-      <w:bookmarkStart w:id="29" w:name="_Toc479764351"/>
-      <w:r>
-        <w:lastRenderedPageBreak/>
-        <w:t>Postavljanje prioriteta oglasu</w:t>
-      </w:r>
-      <w:bookmarkEnd w:id="29"/>
+      </w:pPr>
     </w:p>
     <w:p/>
-    <w:p>
-      <w:r>
-        <w:rPr>
-          <w:noProof/>
-        </w:rPr>
-        <w:drawing>
-          <wp:inline distT="0" distB="0" distL="0" distR="0">
-            <wp:extent cx="5943600" cy="4404314"/>
-            <wp:effectExtent l="0" t="0" r="0" b="0"/>
-            <wp:docPr id="11" name="Picture 11" descr="activity_postavljanje_nivoa_prioriteta.png"/>
-            <wp:cNvGraphicFramePr>
-              <a:graphicFrameLocks xmlns:a="http://schemas.openxmlformats.org/drawingml/2006/main" noChangeAspect="1"/>
-            </wp:cNvGraphicFramePr>
-            <a:graphic xmlns:a="http://schemas.openxmlformats.org/drawingml/2006/main">
-              <a:graphicData uri="http://schemas.openxmlformats.org/drawingml/2006/picture">
-                <pic:pic xmlns:pic="http://schemas.openxmlformats.org/drawingml/2006/picture">
-                  <pic:nvPicPr>
-                    <pic:cNvPr id="0" name="Picture 5" descr="activity_postavljanje_nivoa_prioriteta.png"/>
-                    <pic:cNvPicPr>
-                      <a:picLocks noChangeAspect="1" noChangeArrowheads="1"/>
-                    </pic:cNvPicPr>
-                  </pic:nvPicPr>
-                  <pic:blipFill>
-                    <a:blip r:embed="rId28">
-                      <a:extLst>
-                        <a:ext uri="{28A0092B-C50C-407E-A947-70E740481C1C}">
-                          <a14:useLocalDpi xmlns:a14="http://schemas.microsoft.com/office/drawing/2010/main" val="0"/>
-                        </a:ext>
-                      </a:extLst>
-                    </a:blip>
-                    <a:srcRect/>
-                    <a:stretch>
-                      <a:fillRect/>
-                    </a:stretch>
-                  </pic:blipFill>
-                  <pic:spPr bwMode="auto">
-                    <a:xfrm>
-                      <a:off x="0" y="0"/>
-                      <a:ext cx="5943600" cy="4404314"/>
-                    </a:xfrm>
-                    <a:prstGeom prst="rect">
-                      <a:avLst/>
-                    </a:prstGeom>
-                    <a:noFill/>
-                    <a:ln>
-                      <a:noFill/>
-                    </a:ln>
-                  </pic:spPr>
-                </pic:pic>
-              </a:graphicData>
-            </a:graphic>
-          </wp:inline>
-        </w:drawing>
-      </w:r>
-    </w:p>
-    <w:p>
-      <w:pPr>
-        <w:pStyle w:val="Heading2"/>
-      </w:pPr>
-    </w:p>
-    <w:p/>
-    <w:p/>
-    <w:p/>
-    <w:p/>
     <w:sectPr>
-      <w:footerReference w:type="default" r:id="rId29"/>
+      <w:footerReference w:type="default" r:id="rId27"/>
       <w:pgSz w:w="12240" w:h="15840"/>
       <w:pgMar w:top="1440" w:right="1440" w:bottom="1440" w:left="1440" w:header="720" w:footer="720" w:gutter="0"/>
       <w:cols w:space="720"/>
@@ -5187,7 +4828,7 @@
           <w:rPr>
             <w:noProof/>
           </w:rPr>
-          <w:t>18</w:t>
+          <w:t>3</w:t>
         </w:r>
         <w:r>
           <w:rPr>
@@ -14388,7 +14029,7 @@
 </file>
 
 <file path=customXml/itemProps1.xml><?xml version="1.0" encoding="utf-8"?>
-<ds:datastoreItem xmlns:ds="http://schemas.openxmlformats.org/officeDocument/2006/customXml" ds:itemID="{AA68C719-B6E0-4664-999B-D44F38E83210}">
+<ds:datastoreItem xmlns:ds="http://schemas.openxmlformats.org/officeDocument/2006/customXml" ds:itemID="{CF955DE6-F0B0-424E-9F75-9F1A20A2A14A}">
   <ds:schemaRefs>
     <ds:schemaRef ds:uri="http://schemas.openxmlformats.org/officeDocument/2006/bibliography"/>
   </ds:schemaRefs>

</xml_diff>